<commit_message>
New translations [template] affiliate email - invite to seminar .docx (Vietnamese)
</commit_message>
<xml_diff>
--- a/public/email/crowdin/translations/vi/[TEMPLATE] Affiliate email - invite to seminar .docx
+++ b/public/email/crowdin/translations/vi/[TEMPLATE] Affiliate email - invite to seminar .docx
@@ -2285,13 +2285,13 @@
     <w:p/>
     <w:p>
       <w:r>
-        <w:t xml:space="preserve">Trong suốt một ngày diễn ra hội thảo, chúng tôi sẽ mang đến bạn nhiều nội dung hỗ trợ về mặt kỹ thuật và marketing, tạo cơ hội kết nối cho bạn với các đối tác khác qua bữa ăn trưa ngon miệng, đồng thời lắng nghe phản hồi của bạn về các chương trình đối tác của chúng tôi. Đây là cơ hội để bạn có thể chia sẻ những ý kiến đóng góp của mình và điều này sẽ giúp chúng tôi lên kế hoạch để có thể hỗ trợ bạn tốt hơn nữa trong thời gian tới. </w:t>
-      </w:r>
-    </w:p>
-    <w:p/>
-    <w:p>
-      <w:r>
-        <w:t xml:space="preserve">Vui lòng phản hồi chúng tôi bằng cách gửi đơn đăng ký trước ngày </w:t>
+        <w:t xml:space="preserve">Trong suốt một ngày diễn ra hội thảo, chúng tôi sẽ mang đến bạn nhiều nội dung hỗ trợ về mặt kỹ thuật và marketing, tạo cơ hội kết nối cho bạn với các đối tác khác qua bữa ăn trưa ngon miệng, đồng thời lắng nghe phản hồi của bạn về các chương trình đối tác của chúng tôi. Đây là cơ hội để bạn có thể chia sẻ ý kiến của mình đồng thời cũng sẽ giúp chúng tôi lên kế hoạch để có thể hỗ trợ bạn tốt hơn nữa trong thời gian tới. </w:t>
+      </w:r>
+    </w:p>
+    <w:p/>
+    <w:p>
+      <w:r>
+        <w:t xml:space="preserve">Vui lòng xác nhận tham gia bằng cách gửi đơn đăng ký trước ngày </w:t>
       </w:r>
       <w:r>
         <w:rPr>
@@ -2347,7 +2347,7 @@
               <w:jc w:val="center"/>
             </w:pPr>
             <w:r>
-              <w:t xml:space="preserve">Gửi thông tin cá nhân</w:t>
+              <w:t xml:space="preserve">Gửi thông tin của tôi</w:t>
             </w:r>
           </w:p>
         </w:tc>

</xml_diff>